<commit_message>
Update TAG E SEU SIGNIFICADOS.docx
</commit_message>
<xml_diff>
--- a/desafios/TAG E SEU SIGNIFICADOS.docx
+++ b/desafios/TAG E SEU SIGNIFICADOS.docx
@@ -33,9 +33,18 @@
       </w:pPr>
       <w:r>
         <w:rPr>
-          <w:sz w:val="32"/>
-        </w:rPr>
-        <w:t xml:space="preserve">&lt;Header&gt; </w:t>
+          <w:b/>
+          <w:color w:val="00B050"/>
+          <w:sz w:val="36"/>
+        </w:rPr>
+        <w:t>&lt;Header&gt;</w:t>
+      </w:r>
+      <w:r>
+        <w:rPr>
+          <w:color w:val="00B050"/>
+          <w:sz w:val="36"/>
+        </w:rPr>
+        <w:t xml:space="preserve"> </w:t>
       </w:r>
       <w:r>
         <w:rPr>
@@ -63,23 +72,36 @@
       </w:pPr>
       <w:r>
         <w:rPr>
-          <w:sz w:val="32"/>
+          <w:b/>
+          <w:color w:val="00B050"/>
+          <w:sz w:val="36"/>
         </w:rPr>
         <w:t>&lt;</w:t>
       </w:r>
       <w:proofErr w:type="spellStart"/>
       <w:r>
         <w:rPr>
-          <w:sz w:val="32"/>
+          <w:b/>
+          <w:color w:val="00B050"/>
+          <w:sz w:val="36"/>
         </w:rPr>
         <w:t>Nav</w:t>
       </w:r>
       <w:proofErr w:type="spellEnd"/>
       <w:r>
         <w:rPr>
-          <w:sz w:val="32"/>
-        </w:rPr>
-        <w:t xml:space="preserve">&gt;      </w:t>
+          <w:b/>
+          <w:color w:val="00B050"/>
+          <w:sz w:val="36"/>
+        </w:rPr>
+        <w:t>&gt;</w:t>
+      </w:r>
+      <w:r>
+        <w:rPr>
+          <w:color w:val="00B050"/>
+          <w:sz w:val="36"/>
+        </w:rPr>
+        <w:t xml:space="preserve">      </w:t>
       </w:r>
       <w:proofErr w:type="gramStart"/>
       <w:r>
@@ -126,29 +148,48 @@
       <w:pPr>
         <w:pStyle w:val="NormalWeb"/>
         <w:spacing w:before="0" w:beforeAutospacing="0" w:after="240" w:afterAutospacing="0"/>
-      </w:pPr>
-      <w:r>
-        <w:t>&lt;</w:t>
-      </w:r>
-      <w:proofErr w:type="spellStart"/>
-      <w:r>
-        <w:t>Main</w:t>
-      </w:r>
-      <w:proofErr w:type="spellEnd"/>
-      <w:r>
-        <w:t xml:space="preserve">&gt;         </w:t>
-      </w:r>
-      <w:proofErr w:type="gramStart"/>
-      <w:r>
-        <w:t>=</w:t>
-      </w:r>
-      <w:r>
         <w:rPr>
           <w:rFonts w:ascii="Arial" w:hAnsi="Arial" w:cs="Arial"/>
           <w:color w:val="202124"/>
           <w:shd w:val="clear" w:color="auto" w:fill="FFFFFF"/>
         </w:rPr>
-        <w:t xml:space="preserve"> D</w:t>
+      </w:pPr>
+      <w:r>
+        <w:rPr>
+          <w:b/>
+          <w:color w:val="00B050"/>
+          <w:sz w:val="28"/>
+        </w:rPr>
+        <w:t>&lt;</w:t>
+      </w:r>
+      <w:proofErr w:type="spellStart"/>
+      <w:r>
+        <w:rPr>
+          <w:b/>
+          <w:color w:val="00B050"/>
+          <w:sz w:val="28"/>
+        </w:rPr>
+        <w:t>Main</w:t>
+      </w:r>
+      <w:proofErr w:type="spellEnd"/>
+      <w:r>
+        <w:rPr>
+          <w:b/>
+          <w:color w:val="00B050"/>
+          <w:sz w:val="28"/>
+        </w:rPr>
+        <w:t>&gt;</w:t>
+      </w:r>
+      <w:r>
+        <w:rPr>
+          <w:color w:val="00B050"/>
+          <w:sz w:val="28"/>
+        </w:rPr>
+        <w:t xml:space="preserve">         </w:t>
+      </w:r>
+      <w:proofErr w:type="gramStart"/>
+      <w:r>
+        <w:t>=</w:t>
       </w:r>
       <w:r>
         <w:rPr>
@@ -156,7 +197,7 @@
           <w:color w:val="202124"/>
           <w:shd w:val="clear" w:color="auto" w:fill="FFFFFF"/>
         </w:rPr>
-        <w:t>efine</w:t>
+        <w:t xml:space="preserve"> Define</w:t>
       </w:r>
       <w:proofErr w:type="gramEnd"/>
       <w:r>
@@ -201,7 +242,7 @@
           <w:color w:val="202124"/>
           <w:shd w:val="clear" w:color="auto" w:fill="FFFFFF"/>
         </w:rPr>
-        <w:t>&gt; em seu documento ou aplicação;</w:t>
+        <w:t>&gt;</w:t>
       </w:r>
       <w:r>
         <w:rPr>
@@ -209,21 +250,578 @@
           <w:color w:val="202124"/>
           <w:shd w:val="clear" w:color="auto" w:fill="FFFFFF"/>
         </w:rPr>
-        <w:t> </w:t>
+        <w:t xml:space="preserve"> em seu documento ou aplicação;</w:t>
       </w:r>
     </w:p>
     <w:p>
       <w:pPr>
-        <w:rPr>
-          <w:sz w:val="32"/>
+        <w:pStyle w:val="NormalWeb"/>
+        <w:spacing w:before="0" w:beforeAutospacing="0" w:after="240" w:afterAutospacing="0"/>
+        <w:rPr>
+          <w:rFonts w:asciiTheme="minorHAnsi" w:hAnsiTheme="minorHAnsi" w:cstheme="minorHAnsi"/>
+          <w:color w:val="232629"/>
+          <w:sz w:val="28"/>
+          <w:szCs w:val="20"/>
+          <w:shd w:val="clear" w:color="auto" w:fill="FFFFFF"/>
         </w:rPr>
       </w:pPr>
       <w:r>
         <w:rPr>
-          <w:sz w:val="32"/>
-        </w:rPr>
-        <w:t xml:space="preserve">    </w:t>
-      </w:r>
+          <w:sz w:val="28"/>
+        </w:rPr>
+        <w:t>&lt;</w:t>
+      </w:r>
+      <w:proofErr w:type="spellStart"/>
+      <w:r>
+        <w:rPr>
+          <w:b/>
+          <w:color w:val="00B050"/>
+          <w:sz w:val="32"/>
+        </w:rPr>
+        <w:t>Article</w:t>
+      </w:r>
+      <w:proofErr w:type="spellEnd"/>
+      <w:r>
+        <w:rPr>
+          <w:b/>
+          <w:color w:val="00B050"/>
+          <w:sz w:val="32"/>
+        </w:rPr>
+        <w:t>&gt;</w:t>
+      </w:r>
+      <w:r>
+        <w:rPr>
+          <w:color w:val="00B050"/>
+          <w:sz w:val="32"/>
+        </w:rPr>
+        <w:t xml:space="preserve">   </w:t>
+      </w:r>
+      <w:proofErr w:type="gramStart"/>
+      <w:r>
+        <w:t>=</w:t>
+      </w:r>
+      <w:r>
+        <w:rPr>
+          <w:sz w:val="32"/>
+        </w:rPr>
+        <w:t xml:space="preserve"> </w:t>
+      </w:r>
+      <w:r>
+        <w:rPr>
+          <w:rFonts w:asciiTheme="minorHAnsi" w:hAnsiTheme="minorHAnsi" w:cstheme="minorHAnsi"/>
+          <w:color w:val="232629"/>
+          <w:sz w:val="28"/>
+          <w:szCs w:val="20"/>
+          <w:shd w:val="clear" w:color="auto" w:fill="FFFFFF"/>
+        </w:rPr>
+        <w:t>Uma</w:t>
+      </w:r>
+      <w:proofErr w:type="gramEnd"/>
+      <w:r>
+        <w:rPr>
+          <w:rFonts w:asciiTheme="minorHAnsi" w:hAnsiTheme="minorHAnsi" w:cstheme="minorHAnsi"/>
+          <w:color w:val="232629"/>
+          <w:sz w:val="28"/>
+          <w:szCs w:val="20"/>
+          <w:shd w:val="clear" w:color="auto" w:fill="FFFFFF"/>
+        </w:rPr>
+        <w:t xml:space="preserve"> regra básica: se eu extrair esse elemento do seu contexto, ele continuará fazendo sentido? Se sim, tudo indica que é um </w:t>
+      </w:r>
+      <w:r>
+        <w:rPr>
+          <w:rStyle w:val="CdigoHTML"/>
+          <w:rFonts w:asciiTheme="minorHAnsi" w:hAnsiTheme="minorHAnsi" w:cstheme="minorHAnsi"/>
+          <w:color w:val="232629"/>
+          <w:sz w:val="28"/>
+          <w:bdr w:val="none" w:sz="0" w:space="0" w:color="auto" w:frame="1"/>
+        </w:rPr>
+        <w:t>&lt;</w:t>
+      </w:r>
+      <w:proofErr w:type="spellStart"/>
+      <w:r>
+        <w:rPr>
+          <w:rStyle w:val="CdigoHTML"/>
+          <w:rFonts w:asciiTheme="minorHAnsi" w:hAnsiTheme="minorHAnsi" w:cstheme="minorHAnsi"/>
+          <w:color w:val="232629"/>
+          <w:sz w:val="28"/>
+          <w:bdr w:val="none" w:sz="0" w:space="0" w:color="auto" w:frame="1"/>
+        </w:rPr>
+        <w:t>article</w:t>
+      </w:r>
+      <w:proofErr w:type="spellEnd"/>
+      <w:r>
+        <w:rPr>
+          <w:rStyle w:val="CdigoHTML"/>
+          <w:rFonts w:asciiTheme="minorHAnsi" w:hAnsiTheme="minorHAnsi" w:cstheme="minorHAnsi"/>
+          <w:color w:val="232629"/>
+          <w:sz w:val="28"/>
+          <w:bdr w:val="none" w:sz="0" w:space="0" w:color="auto" w:frame="1"/>
+        </w:rPr>
+        <w:t>&gt;</w:t>
+      </w:r>
+      <w:r>
+        <w:rPr>
+          <w:rFonts w:asciiTheme="minorHAnsi" w:hAnsiTheme="minorHAnsi" w:cstheme="minorHAnsi"/>
+          <w:color w:val="232629"/>
+          <w:sz w:val="28"/>
+          <w:szCs w:val="20"/>
+          <w:shd w:val="clear" w:color="auto" w:fill="FFFFFF"/>
+        </w:rPr>
+        <w:t>, se não, é possível que seja um </w:t>
+      </w:r>
+      <w:r>
+        <w:rPr>
+          <w:rStyle w:val="CdigoHTML"/>
+          <w:rFonts w:asciiTheme="minorHAnsi" w:hAnsiTheme="minorHAnsi" w:cstheme="minorHAnsi"/>
+          <w:color w:val="232629"/>
+          <w:sz w:val="28"/>
+          <w:bdr w:val="none" w:sz="0" w:space="0" w:color="auto" w:frame="1"/>
+        </w:rPr>
+        <w:t>&lt;</w:t>
+      </w:r>
+      <w:proofErr w:type="spellStart"/>
+      <w:r>
+        <w:rPr>
+          <w:rStyle w:val="CdigoHTML"/>
+          <w:rFonts w:asciiTheme="minorHAnsi" w:hAnsiTheme="minorHAnsi" w:cstheme="minorHAnsi"/>
+          <w:color w:val="232629"/>
+          <w:sz w:val="28"/>
+          <w:bdr w:val="none" w:sz="0" w:space="0" w:color="auto" w:frame="1"/>
+        </w:rPr>
+        <w:t>section</w:t>
+      </w:r>
+      <w:proofErr w:type="spellEnd"/>
+      <w:r>
+        <w:rPr>
+          <w:rStyle w:val="CdigoHTML"/>
+          <w:rFonts w:asciiTheme="minorHAnsi" w:hAnsiTheme="minorHAnsi" w:cstheme="minorHAnsi"/>
+          <w:color w:val="232629"/>
+          <w:sz w:val="28"/>
+          <w:bdr w:val="none" w:sz="0" w:space="0" w:color="auto" w:frame="1"/>
+        </w:rPr>
+        <w:t>&gt;</w:t>
+      </w:r>
+      <w:r>
+        <w:rPr>
+          <w:rFonts w:asciiTheme="minorHAnsi" w:hAnsiTheme="minorHAnsi" w:cstheme="minorHAnsi"/>
+          <w:color w:val="232629"/>
+          <w:sz w:val="28"/>
+          <w:szCs w:val="20"/>
+          <w:shd w:val="clear" w:color="auto" w:fill="FFFFFF"/>
+        </w:rPr>
+        <w:t>. Um capítulo de um livro, por exemplo, perderia o sentido, pois está fortemente associado ao contexto do resto da história - ele seria um </w:t>
+      </w:r>
+      <w:r>
+        <w:rPr>
+          <w:rStyle w:val="CdigoHTML"/>
+          <w:rFonts w:asciiTheme="minorHAnsi" w:hAnsiTheme="minorHAnsi" w:cstheme="minorHAnsi"/>
+          <w:color w:val="232629"/>
+          <w:sz w:val="28"/>
+          <w:bdr w:val="none" w:sz="0" w:space="0" w:color="auto" w:frame="1"/>
+        </w:rPr>
+        <w:t>&lt;</w:t>
+      </w:r>
+      <w:proofErr w:type="spellStart"/>
+      <w:r>
+        <w:rPr>
+          <w:rStyle w:val="CdigoHTML"/>
+          <w:rFonts w:asciiTheme="minorHAnsi" w:hAnsiTheme="minorHAnsi" w:cstheme="minorHAnsi"/>
+          <w:color w:val="232629"/>
+          <w:sz w:val="28"/>
+          <w:bdr w:val="none" w:sz="0" w:space="0" w:color="auto" w:frame="1"/>
+        </w:rPr>
+        <w:t>section</w:t>
+      </w:r>
+      <w:proofErr w:type="spellEnd"/>
+      <w:r>
+        <w:rPr>
+          <w:rStyle w:val="CdigoHTML"/>
+          <w:rFonts w:asciiTheme="minorHAnsi" w:hAnsiTheme="minorHAnsi" w:cstheme="minorHAnsi"/>
+          <w:color w:val="232629"/>
+          <w:sz w:val="28"/>
+          <w:bdr w:val="none" w:sz="0" w:space="0" w:color="auto" w:frame="1"/>
+        </w:rPr>
+        <w:t>&gt;</w:t>
+      </w:r>
+      <w:r>
+        <w:rPr>
+          <w:rFonts w:asciiTheme="minorHAnsi" w:hAnsiTheme="minorHAnsi" w:cstheme="minorHAnsi"/>
+          <w:color w:val="232629"/>
+          <w:sz w:val="28"/>
+          <w:szCs w:val="20"/>
+          <w:shd w:val="clear" w:color="auto" w:fill="FFFFFF"/>
+        </w:rPr>
+        <w:t>; já um post em um blog costuma ser independente de outros posts e fazer sentido mesmo fora do contexto do site - ele seria um </w:t>
+      </w:r>
+      <w:r>
+        <w:rPr>
+          <w:rStyle w:val="CdigoHTML"/>
+          <w:rFonts w:asciiTheme="minorHAnsi" w:hAnsiTheme="minorHAnsi" w:cstheme="minorHAnsi"/>
+          <w:color w:val="232629"/>
+          <w:sz w:val="28"/>
+          <w:bdr w:val="none" w:sz="0" w:space="0" w:color="auto" w:frame="1"/>
+        </w:rPr>
+        <w:t>&lt;</w:t>
+      </w:r>
+      <w:proofErr w:type="spellStart"/>
+      <w:r>
+        <w:rPr>
+          <w:rStyle w:val="CdigoHTML"/>
+          <w:rFonts w:asciiTheme="minorHAnsi" w:hAnsiTheme="minorHAnsi" w:cstheme="minorHAnsi"/>
+          <w:color w:val="232629"/>
+          <w:sz w:val="28"/>
+          <w:bdr w:val="none" w:sz="0" w:space="0" w:color="auto" w:frame="1"/>
+        </w:rPr>
+        <w:t>article</w:t>
+      </w:r>
+      <w:proofErr w:type="spellEnd"/>
+      <w:r>
+        <w:rPr>
+          <w:rStyle w:val="CdigoHTML"/>
+          <w:rFonts w:asciiTheme="minorHAnsi" w:hAnsiTheme="minorHAnsi" w:cstheme="minorHAnsi"/>
+          <w:color w:val="232629"/>
+          <w:sz w:val="28"/>
+          <w:bdr w:val="none" w:sz="0" w:space="0" w:color="auto" w:frame="1"/>
+        </w:rPr>
+        <w:t>&gt;</w:t>
+      </w:r>
+      <w:r>
+        <w:rPr>
+          <w:rFonts w:asciiTheme="minorHAnsi" w:hAnsiTheme="minorHAnsi" w:cstheme="minorHAnsi"/>
+          <w:color w:val="232629"/>
+          <w:sz w:val="28"/>
+          <w:szCs w:val="20"/>
+          <w:shd w:val="clear" w:color="auto" w:fill="FFFFFF"/>
+        </w:rPr>
+        <w:t>.</w:t>
+      </w:r>
+    </w:p>
+    <w:p>
+      <w:pPr>
+        <w:spacing w:line="285" w:lineRule="atLeast"/>
+        <w:rPr>
+          <w:rFonts w:cstheme="minorHAnsi"/>
+          <w:color w:val="232629"/>
+          <w:sz w:val="28"/>
+          <w:szCs w:val="20"/>
+          <w:shd w:val="clear" w:color="auto" w:fill="FFFFFF"/>
+        </w:rPr>
+      </w:pPr>
+      <w:r>
+        <w:rPr>
+          <w:rFonts w:cstheme="minorHAnsi"/>
+          <w:b/>
+          <w:color w:val="00B050"/>
+          <w:sz w:val="32"/>
+          <w:szCs w:val="20"/>
+          <w:shd w:val="clear" w:color="auto" w:fill="FFFFFF"/>
+        </w:rPr>
+        <w:t>&lt;</w:t>
+      </w:r>
+      <w:proofErr w:type="spellStart"/>
+      <w:r>
+        <w:rPr>
+          <w:rFonts w:cstheme="minorHAnsi"/>
+          <w:b/>
+          <w:color w:val="00B050"/>
+          <w:sz w:val="32"/>
+          <w:szCs w:val="20"/>
+          <w:shd w:val="clear" w:color="auto" w:fill="FFFFFF"/>
+        </w:rPr>
+        <w:t>Abbr</w:t>
+      </w:r>
+      <w:proofErr w:type="spellEnd"/>
+      <w:r>
+        <w:rPr>
+          <w:rFonts w:cstheme="minorHAnsi"/>
+          <w:b/>
+          <w:color w:val="00B050"/>
+          <w:sz w:val="32"/>
+          <w:szCs w:val="20"/>
+          <w:shd w:val="clear" w:color="auto" w:fill="FFFFFF"/>
+        </w:rPr>
+        <w:t>&gt;</w:t>
+      </w:r>
+      <w:r>
+        <w:rPr>
+          <w:rFonts w:cstheme="minorHAnsi"/>
+          <w:color w:val="00B050"/>
+          <w:sz w:val="32"/>
+          <w:szCs w:val="20"/>
+          <w:shd w:val="clear" w:color="auto" w:fill="FFFFFF"/>
+        </w:rPr>
+        <w:t xml:space="preserve">      </w:t>
+      </w:r>
+      <w:r>
+        <w:rPr>
+          <w:rFonts w:cstheme="minorHAnsi"/>
+          <w:color w:val="232629"/>
+          <w:sz w:val="28"/>
+          <w:szCs w:val="20"/>
+          <w:shd w:val="clear" w:color="auto" w:fill="FFFFFF"/>
+        </w:rPr>
+        <w:t xml:space="preserve">= para colocar tradução da palavra, </w:t>
+      </w:r>
+      <w:proofErr w:type="spellStart"/>
+      <w:r>
+        <w:rPr>
+          <w:rFonts w:cstheme="minorHAnsi"/>
+          <w:color w:val="232629"/>
+          <w:sz w:val="28"/>
+          <w:szCs w:val="20"/>
+          <w:shd w:val="clear" w:color="auto" w:fill="FFFFFF"/>
+        </w:rPr>
+        <w:t>ex</w:t>
+      </w:r>
+      <w:proofErr w:type="spellEnd"/>
+      <w:r>
+        <w:rPr>
+          <w:rFonts w:cstheme="minorHAnsi"/>
+          <w:color w:val="232629"/>
+          <w:sz w:val="28"/>
+          <w:szCs w:val="20"/>
+          <w:shd w:val="clear" w:color="auto" w:fill="FFFFFF"/>
+        </w:rPr>
+        <w:t xml:space="preserve">: </w:t>
+      </w:r>
+      <w:proofErr w:type="spellStart"/>
+      <w:r>
+        <w:rPr>
+          <w:rFonts w:cstheme="minorHAnsi"/>
+          <w:color w:val="232629"/>
+          <w:sz w:val="28"/>
+          <w:szCs w:val="20"/>
+          <w:shd w:val="clear" w:color="auto" w:fill="FFFFFF"/>
+        </w:rPr>
+        <w:t>Cupcake</w:t>
+      </w:r>
+      <w:proofErr w:type="spellEnd"/>
+      <w:r>
+        <w:rPr>
+          <w:rFonts w:cstheme="minorHAnsi"/>
+          <w:color w:val="232629"/>
+          <w:sz w:val="28"/>
+          <w:szCs w:val="20"/>
+          <w:shd w:val="clear" w:color="auto" w:fill="FFFFFF"/>
+        </w:rPr>
+        <w:t xml:space="preserve">, quando passo seta do mouse em cima aparece o </w:t>
+      </w:r>
+      <w:proofErr w:type="gramStart"/>
+      <w:r>
+        <w:rPr>
+          <w:rFonts w:cstheme="minorHAnsi"/>
+          <w:color w:val="232629"/>
+          <w:sz w:val="28"/>
+          <w:szCs w:val="20"/>
+          <w:shd w:val="clear" w:color="auto" w:fill="FFFFFF"/>
+        </w:rPr>
+        <w:t>significado....</w:t>
+      </w:r>
+      <w:proofErr w:type="spellStart"/>
+      <w:proofErr w:type="gramEnd"/>
+      <w:r>
+        <w:rPr>
+          <w:rFonts w:cstheme="minorHAnsi"/>
+          <w:color w:val="232629"/>
+          <w:sz w:val="28"/>
+          <w:szCs w:val="20"/>
+          <w:shd w:val="clear" w:color="auto" w:fill="FFFFFF"/>
+        </w:rPr>
+        <w:t>Ex</w:t>
+      </w:r>
+      <w:proofErr w:type="spellEnd"/>
+      <w:r>
+        <w:rPr>
+          <w:rFonts w:cstheme="minorHAnsi"/>
+          <w:color w:val="232629"/>
+          <w:sz w:val="28"/>
+          <w:szCs w:val="20"/>
+          <w:shd w:val="clear" w:color="auto" w:fill="FFFFFF"/>
+        </w:rPr>
+        <w:t xml:space="preserve">: </w:t>
+      </w:r>
+      <w:r>
+        <w:rPr>
+          <w:rFonts w:ascii="Consolas" w:eastAsia="Times New Roman" w:hAnsi="Consolas" w:cs="Times New Roman"/>
+          <w:color w:val="808080"/>
+          <w:sz w:val="21"/>
+          <w:szCs w:val="21"/>
+          <w:shd w:val="clear" w:color="auto" w:fill="000000" w:themeFill="text1"/>
+          <w:lang w:eastAsia="pt-BR"/>
+        </w:rPr>
+        <w:t>&lt;</w:t>
+      </w:r>
+      <w:proofErr w:type="spellStart"/>
+      <w:r>
+        <w:rPr>
+          <w:rFonts w:ascii="Consolas" w:eastAsia="Times New Roman" w:hAnsi="Consolas" w:cs="Times New Roman"/>
+          <w:color w:val="569CD6"/>
+          <w:sz w:val="21"/>
+          <w:szCs w:val="21"/>
+          <w:shd w:val="clear" w:color="auto" w:fill="000000" w:themeFill="text1"/>
+          <w:lang w:eastAsia="pt-BR"/>
+        </w:rPr>
+        <w:t>abbr</w:t>
+      </w:r>
+      <w:proofErr w:type="spellEnd"/>
+      <w:r>
+        <w:rPr>
+          <w:rFonts w:ascii="Consolas" w:eastAsia="Times New Roman" w:hAnsi="Consolas" w:cs="Times New Roman"/>
+          <w:color w:val="D4D4D4"/>
+          <w:sz w:val="21"/>
+          <w:szCs w:val="21"/>
+          <w:shd w:val="clear" w:color="auto" w:fill="000000" w:themeFill="text1"/>
+          <w:lang w:eastAsia="pt-BR"/>
+        </w:rPr>
+        <w:t xml:space="preserve"> </w:t>
+      </w:r>
+      <w:proofErr w:type="spellStart"/>
+      <w:r>
+        <w:rPr>
+          <w:rFonts w:ascii="Consolas" w:eastAsia="Times New Roman" w:hAnsi="Consolas" w:cs="Times New Roman"/>
+          <w:color w:val="9CDCFE"/>
+          <w:sz w:val="21"/>
+          <w:szCs w:val="21"/>
+          <w:shd w:val="clear" w:color="auto" w:fill="000000" w:themeFill="text1"/>
+          <w:lang w:eastAsia="pt-BR"/>
+        </w:rPr>
+        <w:t>title</w:t>
+      </w:r>
+      <w:proofErr w:type="spellEnd"/>
+      <w:r>
+        <w:rPr>
+          <w:rFonts w:ascii="Consolas" w:eastAsia="Times New Roman" w:hAnsi="Consolas" w:cs="Times New Roman"/>
+          <w:color w:val="D4D4D4"/>
+          <w:sz w:val="21"/>
+          <w:szCs w:val="21"/>
+          <w:shd w:val="clear" w:color="auto" w:fill="000000" w:themeFill="text1"/>
+          <w:lang w:eastAsia="pt-BR"/>
+        </w:rPr>
+        <w:t>=</w:t>
+      </w:r>
+      <w:r>
+        <w:rPr>
+          <w:rFonts w:ascii="Consolas" w:eastAsia="Times New Roman" w:hAnsi="Consolas" w:cs="Times New Roman"/>
+          <w:color w:val="CE9178"/>
+          <w:sz w:val="21"/>
+          <w:szCs w:val="21"/>
+          <w:shd w:val="clear" w:color="auto" w:fill="000000" w:themeFill="text1"/>
+          <w:lang w:eastAsia="pt-BR"/>
+        </w:rPr>
+        <w:t>"bolo de</w:t>
+      </w:r>
+      <w:r>
+        <w:rPr>
+          <w:rFonts w:ascii="Consolas" w:eastAsia="Times New Roman" w:hAnsi="Consolas" w:cs="Times New Roman"/>
+          <w:color w:val="CE9178"/>
+          <w:sz w:val="21"/>
+          <w:szCs w:val="21"/>
+          <w:lang w:eastAsia="pt-BR"/>
+        </w:rPr>
+        <w:t xml:space="preserve"> </w:t>
+      </w:r>
+      <w:r>
+        <w:rPr>
+          <w:rFonts w:ascii="Consolas" w:eastAsia="Times New Roman" w:hAnsi="Consolas" w:cs="Times New Roman"/>
+          <w:color w:val="CE9178"/>
+          <w:sz w:val="21"/>
+          <w:szCs w:val="21"/>
+          <w:shd w:val="clear" w:color="auto" w:fill="000000" w:themeFill="text1"/>
+          <w:lang w:eastAsia="pt-BR"/>
+        </w:rPr>
+        <w:t>copo"</w:t>
+      </w:r>
+      <w:r>
+        <w:rPr>
+          <w:rFonts w:ascii="Consolas" w:eastAsia="Times New Roman" w:hAnsi="Consolas" w:cs="Times New Roman"/>
+          <w:color w:val="808080"/>
+          <w:sz w:val="21"/>
+          <w:szCs w:val="21"/>
+          <w:shd w:val="clear" w:color="auto" w:fill="000000" w:themeFill="text1"/>
+          <w:lang w:eastAsia="pt-BR"/>
+        </w:rPr>
+        <w:t>&gt;</w:t>
+      </w:r>
+      <w:proofErr w:type="spellStart"/>
+      <w:r>
+        <w:rPr>
+          <w:rFonts w:ascii="Consolas" w:eastAsia="Times New Roman" w:hAnsi="Consolas" w:cs="Times New Roman"/>
+          <w:color w:val="D4D4D4"/>
+          <w:sz w:val="21"/>
+          <w:szCs w:val="21"/>
+          <w:shd w:val="clear" w:color="auto" w:fill="000000" w:themeFill="text1"/>
+          <w:lang w:eastAsia="pt-BR"/>
+        </w:rPr>
+        <w:t>Cupcake</w:t>
+      </w:r>
+      <w:proofErr w:type="spellEnd"/>
+      <w:r>
+        <w:rPr>
+          <w:rFonts w:ascii="Consolas" w:eastAsia="Times New Roman" w:hAnsi="Consolas" w:cs="Times New Roman"/>
+          <w:color w:val="808080"/>
+          <w:sz w:val="21"/>
+          <w:szCs w:val="21"/>
+          <w:shd w:val="clear" w:color="auto" w:fill="000000" w:themeFill="text1"/>
+          <w:lang w:eastAsia="pt-BR"/>
+        </w:rPr>
+        <w:t>&lt;/</w:t>
+      </w:r>
+      <w:proofErr w:type="spellStart"/>
+      <w:r>
+        <w:rPr>
+          <w:rFonts w:ascii="Consolas" w:eastAsia="Times New Roman" w:hAnsi="Consolas" w:cs="Times New Roman"/>
+          <w:color w:val="569CD6"/>
+          <w:sz w:val="21"/>
+          <w:szCs w:val="21"/>
+          <w:shd w:val="clear" w:color="auto" w:fill="000000" w:themeFill="text1"/>
+          <w:lang w:eastAsia="pt-BR"/>
+        </w:rPr>
+        <w:t>abbr</w:t>
+      </w:r>
+      <w:proofErr w:type="spellEnd"/>
+      <w:r>
+        <w:rPr>
+          <w:rFonts w:ascii="Consolas" w:eastAsia="Times New Roman" w:hAnsi="Consolas" w:cs="Times New Roman"/>
+          <w:color w:val="808080"/>
+          <w:sz w:val="21"/>
+          <w:szCs w:val="21"/>
+          <w:shd w:val="clear" w:color="auto" w:fill="000000" w:themeFill="text1"/>
+          <w:lang w:eastAsia="pt-BR"/>
+        </w:rPr>
+        <w:t>&gt;&lt;/</w:t>
+      </w:r>
+      <w:r>
+        <w:rPr>
+          <w:rFonts w:ascii="Consolas" w:eastAsia="Times New Roman" w:hAnsi="Consolas" w:cs="Times New Roman"/>
+          <w:color w:val="569CD6"/>
+          <w:sz w:val="21"/>
+          <w:szCs w:val="21"/>
+          <w:shd w:val="clear" w:color="auto" w:fill="000000" w:themeFill="text1"/>
+          <w:lang w:eastAsia="pt-BR"/>
+        </w:rPr>
+        <w:t>li</w:t>
+      </w:r>
+      <w:r>
+        <w:rPr>
+          <w:rFonts w:ascii="Consolas" w:eastAsia="Times New Roman" w:hAnsi="Consolas" w:cs="Times New Roman"/>
+          <w:color w:val="808080"/>
+          <w:sz w:val="21"/>
+          <w:szCs w:val="21"/>
+          <w:shd w:val="clear" w:color="auto" w:fill="000000" w:themeFill="text1"/>
+          <w:lang w:eastAsia="pt-BR"/>
+        </w:rPr>
+        <w:t>&gt;</w:t>
+      </w:r>
+    </w:p>
+    <w:p>
+      <w:pPr>
+        <w:pStyle w:val="NormalWeb"/>
+        <w:spacing w:before="0" w:beforeAutospacing="0" w:after="240" w:afterAutospacing="0"/>
+        <w:rPr>
+          <w:rFonts w:asciiTheme="minorHAnsi" w:hAnsiTheme="minorHAnsi" w:cstheme="minorHAnsi"/>
+          <w:sz w:val="36"/>
+        </w:rPr>
+      </w:pPr>
       <w:bookmarkStart w:id="0" w:name="_GoBack"/>
       <w:bookmarkEnd w:id="0"/>
     </w:p>
@@ -662,7 +1260,6 @@
     <w:name w:val="Normal (Web)"/>
     <w:basedOn w:val="Normal"/>
     <w:uiPriority w:val="99"/>
-    <w:semiHidden/>
     <w:unhideWhenUsed/>
     <w:rsid w:val="00AE6CED"/>
     <w:pPr>
@@ -673,6 +1270,19 @@
       <w:sz w:val="24"/>
       <w:szCs w:val="24"/>
       <w:lang w:eastAsia="pt-BR"/>
+    </w:rPr>
+  </w:style>
+  <w:style w:type="character" w:styleId="CdigoHTML">
+    <w:name w:val="HTML Code"/>
+    <w:basedOn w:val="Fontepargpadro"/>
+    <w:uiPriority w:val="99"/>
+    <w:semiHidden/>
+    <w:unhideWhenUsed/>
+    <w:rsid w:val="00DD7BFF"/>
+    <w:rPr>
+      <w:rFonts w:ascii="Courier New" w:eastAsia="Times New Roman" w:hAnsi="Courier New" w:cs="Courier New"/>
+      <w:sz w:val="20"/>
+      <w:szCs w:val="20"/>
     </w:rPr>
   </w:style>
 </w:styles>

</xml_diff>